<commit_message>
add example scripts to answer questions of students in class
</commit_message>
<xml_diff>
--- a/Hult_NLP_Course Syllabus.docx
+++ b/Hult_NLP_Course Syllabus.docx
@@ -1284,7 +1284,35 @@
           <w:rStyle w:val="None"/>
           <w:lang w:val="en-US"/>
         </w:rPr>
-        <w:t xml:space="preserve">Assignments are accepted up to 24 hours late with a one letter grade deduction.  Any work submitted 24hours will automatically be assigned an F.  Pupils are expected to manage their own time and submit their work accordingly.  Failure to submit submissions through the University approved portal by the assignment deadline will be considered late and not accepted.  </w:t>
+        <w:t xml:space="preserve">Assignments are accepted up to </w:t>
+      </w:r>
+      <w:r>
+        <w:rPr>
+          <w:rStyle w:val="None"/>
+          <w:lang w:val="en-US"/>
+        </w:rPr>
+        <w:t>48</w:t>
+      </w:r>
+      <w:r>
+        <w:rPr>
+          <w:rStyle w:val="None"/>
+          <w:lang w:val="en-US"/>
+        </w:rPr>
+        <w:t xml:space="preserve"> hours late with a one letter grade deduction.  Any work submitted </w:t>
+      </w:r>
+      <w:r>
+        <w:rPr>
+          <w:rStyle w:val="None"/>
+          <w:lang w:val="en-US"/>
+        </w:rPr>
+        <w:t>48</w:t>
+      </w:r>
+      <w:r>
+        <w:rPr>
+          <w:rStyle w:val="None"/>
+          <w:lang w:val="en-US"/>
+        </w:rPr>
+        <w:t xml:space="preserve">hours will automatically be assigned an F.  Pupils are expected to manage their own time and submit their work accordingly.  Failure to submit submissions through the University approved portal by the assignment deadline will be considered late and not accepted.  </w:t>
       </w:r>
       <w:r>
         <w:rPr>
@@ -3676,10 +3704,14 @@
           <w:p>
             <w:pPr>
               <w:pStyle w:val="BodyA"/>
+              <w:rPr>
+                <w:strike/>
+              </w:rPr>
             </w:pPr>
             <w:r>
               <w:rPr>
                 <w:rStyle w:val="None"/>
+                <w:strike/>
                 <w:sz w:val="22"/>
                 <w:szCs w:val="22"/>
                 <w:lang w:val="en-US"/>
@@ -3708,10 +3740,14 @@
           <w:p>
             <w:pPr>
               <w:pStyle w:val="BodyA"/>
+              <w:rPr>
+                <w:strike/>
+              </w:rPr>
             </w:pPr>
             <w:r>
               <w:rPr>
                 <w:rStyle w:val="None"/>
+                <w:strike/>
                 <w:sz w:val="22"/>
                 <w:szCs w:val="22"/>
                 <w:lang w:val="en-US"/>
@@ -3722,6 +3758,7 @@
             <w:r>
               <w:rPr>
                 <w:rStyle w:val="None"/>
+                <w:strike/>
                 <w:sz w:val="22"/>
                 <w:szCs w:val="22"/>
                 <w:lang w:val="en-US"/>
@@ -3751,10 +3788,14 @@
           <w:p>
             <w:pPr>
               <w:pStyle w:val="BodyA"/>
+              <w:rPr>
+                <w:strike/>
+              </w:rPr>
             </w:pPr>
             <w:r>
               <w:rPr>
                 <w:rStyle w:val="None"/>
+                <w:strike/>
                 <w:sz w:val="22"/>
                 <w:szCs w:val="22"/>
                 <w:lang w:val="en-US"/>
@@ -3765,6 +3806,7 @@
             <w:r>
               <w:rPr>
                 <w:rStyle w:val="None"/>
+                <w:strike/>
                 <w:sz w:val="22"/>
                 <w:szCs w:val="22"/>
                 <w:lang w:val="en-US"/>
@@ -3794,10 +3836,14 @@
           <w:p>
             <w:pPr>
               <w:pStyle w:val="BodyA"/>
+              <w:rPr>
+                <w:strike/>
+              </w:rPr>
             </w:pPr>
             <w:r>
               <w:rPr>
                 <w:rStyle w:val="None"/>
+                <w:strike/>
                 <w:sz w:val="22"/>
                 <w:szCs w:val="22"/>
                 <w:lang w:val="en-US"/>
@@ -3808,6 +3854,7 @@
             <w:r>
               <w:rPr>
                 <w:rStyle w:val="None"/>
+                <w:strike/>
                 <w:sz w:val="22"/>
                 <w:szCs w:val="22"/>
                 <w:lang w:val="en-US"/>
@@ -3839,6 +3886,7 @@
               <w:pStyle w:val="BodyA"/>
               <w:rPr>
                 <w:rStyle w:val="None"/>
+                <w:strike/>
                 <w:sz w:val="22"/>
                 <w:szCs w:val="22"/>
               </w:rPr>
@@ -3846,6 +3894,7 @@
             <w:r>
               <w:rPr>
                 <w:rStyle w:val="None"/>
+                <w:strike/>
                 <w:sz w:val="22"/>
                 <w:szCs w:val="22"/>
                 <w:lang w:val="en-US"/>
@@ -3856,10 +3905,14 @@
           <w:p>
             <w:pPr>
               <w:pStyle w:val="BodyA"/>
+              <w:rPr>
+                <w:strike/>
+              </w:rPr>
             </w:pPr>
             <w:r>
               <w:rPr>
                 <w:rStyle w:val="None"/>
+                <w:strike/>
                 <w:sz w:val="22"/>
                 <w:szCs w:val="22"/>
                 <w:lang w:val="en-US"/>
@@ -3885,7 +3938,13 @@
               <w:right w:w="80" w:type="dxa"/>
             </w:tcMar>
           </w:tcPr>
-          <w:p/>
+          <w:p>
+            <w:pPr>
+              <w:rPr>
+                <w:strike/>
+              </w:rPr>
+            </w:pPr>
+          </w:p>
         </w:tc>
       </w:tr>
       <w:tr>

</xml_diff>

<commit_message>
add case wsb temporal scaffold
</commit_message>
<xml_diff>
--- a/Hult_NLP_Course Syllabus.docx
+++ b/Hult_NLP_Course Syllabus.docx
@@ -1542,23 +1542,7 @@
           <w:rStyle w:val="None"/>
           <w:lang w:val="en-US"/>
         </w:rPr>
-        <w:t xml:space="preserve">A portion of the final grade will be determined by the quality and completeness of a </w:t>
-      </w:r>
-      <w:proofErr w:type="gramStart"/>
-      <w:r>
-        <w:rPr>
-          <w:rStyle w:val="None"/>
-          <w:lang w:val="en-US"/>
-        </w:rPr>
-        <w:t>900 to 1200 word</w:t>
-      </w:r>
-      <w:proofErr w:type="gramEnd"/>
-      <w:r>
-        <w:rPr>
-          <w:rStyle w:val="None"/>
-          <w:lang w:val="en-US"/>
-        </w:rPr>
-        <w:t xml:space="preserve"> </w:t>
+        <w:t xml:space="preserve">A portion of the final grade will be determined by the quality and completeness of a 900 to 1200 word </w:t>
       </w:r>
       <w:r>
         <w:rPr>
@@ -1767,23 +1751,7 @@
           <w:rStyle w:val="None"/>
           <w:rFonts w:ascii="Times New Roman" w:hAnsi="Times New Roman"/>
         </w:rPr>
-        <w:t xml:space="preserve">, or a voice over in the slide file, screenshare </w:t>
-      </w:r>
-      <w:proofErr w:type="gramStart"/>
-      <w:r>
-        <w:rPr>
-          <w:rStyle w:val="None"/>
-          <w:rFonts w:ascii="Times New Roman" w:hAnsi="Times New Roman"/>
-        </w:rPr>
-        <w:t>i.e.</w:t>
-      </w:r>
-      <w:proofErr w:type="gramEnd"/>
-      <w:r>
-        <w:rPr>
-          <w:rStyle w:val="None"/>
-          <w:rFonts w:ascii="Times New Roman" w:hAnsi="Times New Roman"/>
-        </w:rPr>
-        <w:t xml:space="preserve"> loom.com or shared in a similarly appropriate manner. </w:t>
+        <w:t xml:space="preserve">, or a voice over in the slide file, screenshare i.e. loom.com or shared in a similarly appropriate manner. </w:t>
       </w:r>
     </w:p>
     <w:p>
@@ -3791,7 +3759,20 @@
                   <w14:miter w14:lim="400000"/>
                 </w14:textOutline>
               </w:rPr>
-              <w:t>Mar 4</w:t>
+              <w:t xml:space="preserve">Mar </w:t>
+            </w:r>
+            <w:r>
+              <w:rPr>
+                <w:rStyle w:val="None"/>
+                <w:sz w:val="22"/>
+                <w:szCs w:val="22"/>
+                <w14:textOutline w14:w="12700" w14:cap="flat" w14:cmpd="sng" w14:algn="ctr">
+                  <w14:noFill/>
+                  <w14:prstDash w14:val="solid"/>
+                  <w14:miter w14:lim="400000"/>
+                </w14:textOutline>
+              </w:rPr>
+              <w:t>8</w:t>
             </w:r>
           </w:p>
         </w:tc>
@@ -4028,7 +4009,20 @@
                   <w14:miter w14:lim="400000"/>
                 </w14:textOutline>
               </w:rPr>
-              <w:t>Mar 8</w:t>
+              <w:t xml:space="preserve">Mar </w:t>
+            </w:r>
+            <w:r>
+              <w:rPr>
+                <w:rStyle w:val="None"/>
+                <w:sz w:val="22"/>
+                <w:szCs w:val="22"/>
+                <w14:textOutline w14:w="12700" w14:cap="flat" w14:cmpd="sng" w14:algn="ctr">
+                  <w14:noFill/>
+                  <w14:prstDash w14:val="solid"/>
+                  <w14:miter w14:lim="400000"/>
+                </w14:textOutline>
+              </w:rPr>
+              <w:t>10</w:t>
             </w:r>
           </w:p>
         </w:tc>

</xml_diff>